<commit_message>
nade de jeito add
</commit_message>
<xml_diff>
--- a/ML2022_Meta1.docx
+++ b/ML2022_Meta1.docx
@@ -175,7 +175,13 @@
         <w:pStyle w:val="Subttulo"/>
       </w:pPr>
       <w:r>
-        <w:t>João Não sei quê Gonçalves (altera depois xD)</w:t>
+        <w:t xml:space="preserve">João </w:t>
+      </w:r>
+      <w:r>
+        <w:t>Pedro Neves</w:t>
+      </w:r>
+      <w:r>
+        <w:t xml:space="preserve"> Gonçalves</w:t>
       </w:r>
     </w:p>
     <w:p/>
@@ -476,7 +482,19 @@
         <w:rPr>
           <w:lang w:val="pt-PT"/>
         </w:rPr>
-        <w:t>Pode-se visualizar o dataset na FigX.</w:t>
+        <w:t>Pode-se visualizar o dataset n</w:t>
+      </w:r>
+      <w:r>
+        <w:rPr>
+          <w:lang w:val="pt-PT"/>
+        </w:rPr>
+        <w:t>a Figura 1</w:t>
+      </w:r>
+      <w:r>
+        <w:rPr>
+          <w:lang w:val="pt-PT"/>
+        </w:rPr>
+        <w:t>.</w:t>
       </w:r>
     </w:p>
     <w:p>
@@ -486,6 +504,211 @@
           <w:lang w:val="pt-PT"/>
         </w:rPr>
       </w:pPr>
+      <w:r>
+        <w:rPr>
+          <w:noProof/>
+        </w:rPr>
+        <mc:AlternateContent>
+          <mc:Choice Requires="wps">
+            <w:drawing>
+              <wp:anchor distT="0" distB="0" distL="114300" distR="114300" simplePos="0" relativeHeight="251661312" behindDoc="0" locked="0" layoutInCell="1" allowOverlap="1" wp14:anchorId="79CB6013" wp14:editId="4CD9B2BB">
+                <wp:simplePos x="0" y="0"/>
+                <wp:positionH relativeFrom="column">
+                  <wp:posOffset>-1905</wp:posOffset>
+                </wp:positionH>
+                <wp:positionV relativeFrom="paragraph">
+                  <wp:posOffset>1279525</wp:posOffset>
+                </wp:positionV>
+                <wp:extent cx="5732145" cy="635"/>
+                <wp:effectExtent l="0" t="0" r="0" b="0"/>
+                <wp:wrapTopAndBottom/>
+                <wp:docPr id="4" name="Caixa de texto 4"/>
+                <wp:cNvGraphicFramePr/>
+                <a:graphic xmlns:a="http://schemas.openxmlformats.org/drawingml/2006/main">
+                  <a:graphicData uri="http://schemas.microsoft.com/office/word/2010/wordprocessingShape">
+                    <wps:wsp>
+                      <wps:cNvSpPr txBox="1"/>
+                      <wps:spPr>
+                        <a:xfrm>
+                          <a:off x="0" y="0"/>
+                          <a:ext cx="5732145" cy="635"/>
+                        </a:xfrm>
+                        <a:prstGeom prst="rect">
+                          <a:avLst/>
+                        </a:prstGeom>
+                        <a:solidFill>
+                          <a:prstClr val="white"/>
+                        </a:solidFill>
+                        <a:ln>
+                          <a:noFill/>
+                        </a:ln>
+                      </wps:spPr>
+                      <wps:txbx>
+                        <w:txbxContent>
+                          <w:p>
+                            <w:pPr>
+                              <w:pStyle w:val="Legenda"/>
+                              <w:jc w:val="center"/>
+                              <w:rPr>
+                                <w:noProof/>
+                              </w:rPr>
+                            </w:pPr>
+                            <w:r>
+                              <w:t xml:space="preserve">Figura </w:t>
+                            </w:r>
+                            <w:r>
+                              <w:fldChar w:fldCharType="begin"/>
+                            </w:r>
+                            <w:r>
+                              <w:instrText xml:space="preserve"> SEQ Figura \* ARABIC </w:instrText>
+                            </w:r>
+                            <w:r>
+                              <w:fldChar w:fldCharType="separate"/>
+                            </w:r>
+                            <w:r>
+                              <w:rPr>
+                                <w:noProof/>
+                              </w:rPr>
+                              <w:t>1</w:t>
+                            </w:r>
+                            <w:r>
+                              <w:fldChar w:fldCharType="end"/>
+                            </w:r>
+                            <w:r>
+                              <w:t>: Dataset</w:t>
+                            </w:r>
+                          </w:p>
+                        </w:txbxContent>
+                      </wps:txbx>
+                      <wps:bodyPr rot="0" spcFirstLastPara="0" vertOverflow="overflow" horzOverflow="overflow" vert="horz" wrap="square" lIns="0" tIns="0" rIns="0" bIns="0" numCol="1" spcCol="0" rtlCol="0" fromWordArt="0" anchor="t" anchorCtr="0" forceAA="0" compatLnSpc="1">
+                        <a:prstTxWarp prst="textNoShape">
+                          <a:avLst/>
+                        </a:prstTxWarp>
+                        <a:spAutoFit/>
+                      </wps:bodyPr>
+                    </wps:wsp>
+                  </a:graphicData>
+                </a:graphic>
+              </wp:anchor>
+            </w:drawing>
+          </mc:Choice>
+          <mc:Fallback>
+            <w:pict>
+              <v:shapetype w14:anchorId="79CB6013" id="_x0000_t202" coordsize="21600,21600" o:spt="202" path="m,l,21600r21600,l21600,xe">
+                <v:stroke joinstyle="miter"/>
+                <v:path gradientshapeok="t" o:connecttype="rect"/>
+              </v:shapetype>
+              <v:shape id="Caixa de texto 4" o:spid="_x0000_s1026" type="#_x0000_t202" style="position:absolute;left:0;text-align:left;margin-left:-.15pt;margin-top:100.75pt;width:451.35pt;height:.05pt;z-index:251661312;visibility:visible;mso-wrap-style:square;mso-wrap-distance-left:9pt;mso-wrap-distance-top:0;mso-wrap-distance-right:9pt;mso-wrap-distance-bottom:0;mso-position-horizontal:absolute;mso-position-horizontal-relative:text;mso-position-vertical:absolute;mso-position-vertical-relative:text;v-text-anchor:top" o:gfxdata="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" stroked="f">
+                <v:textbox style="mso-fit-shape-to-text:t" inset="0,0,0,0">
+                  <w:txbxContent>
+                    <w:p>
+                      <w:pPr>
+                        <w:pStyle w:val="Legenda"/>
+                        <w:jc w:val="center"/>
+                        <w:rPr>
+                          <w:noProof/>
+                        </w:rPr>
+                      </w:pPr>
+                      <w:r>
+                        <w:t xml:space="preserve">Figura </w:t>
+                      </w:r>
+                      <w:r>
+                        <w:fldChar w:fldCharType="begin"/>
+                      </w:r>
+                      <w:r>
+                        <w:instrText xml:space="preserve"> SEQ Figura \* ARABIC </w:instrText>
+                      </w:r>
+                      <w:r>
+                        <w:fldChar w:fldCharType="separate"/>
+                      </w:r>
+                      <w:r>
+                        <w:rPr>
+                          <w:noProof/>
+                        </w:rPr>
+                        <w:t>1</w:t>
+                      </w:r>
+                      <w:r>
+                        <w:fldChar w:fldCharType="end"/>
+                      </w:r>
+                      <w:r>
+                        <w:t>: Dataset</w:t>
+                      </w:r>
+                    </w:p>
+                  </w:txbxContent>
+                </v:textbox>
+                <w10:wrap type="topAndBottom"/>
+              </v:shape>
+            </w:pict>
+          </mc:Fallback>
+        </mc:AlternateContent>
+      </w:r>
+      <w:r>
+        <w:rPr>
+          <w:noProof/>
+        </w:rPr>
+        <w:drawing>
+          <wp:anchor distT="0" distB="0" distL="114300" distR="114300" simplePos="0" relativeHeight="251659264" behindDoc="0" locked="0" layoutInCell="1" allowOverlap="1" wp14:anchorId="7DA18AB3" wp14:editId="748914BF">
+            <wp:simplePos x="0" y="0"/>
+            <wp:positionH relativeFrom="margin">
+              <wp:align>right</wp:align>
+            </wp:positionH>
+            <wp:positionV relativeFrom="paragraph">
+              <wp:posOffset>305435</wp:posOffset>
+            </wp:positionV>
+            <wp:extent cx="5732145" cy="916940"/>
+            <wp:effectExtent l="0" t="0" r="1905" b="0"/>
+            <wp:wrapTopAndBottom/>
+            <wp:docPr id="2" name="Imagem 2" descr="Uma imagem com mesa&#10;&#10;Descrição gerada automaticamente"/>
+            <wp:cNvGraphicFramePr>
+              <a:graphicFrameLocks xmlns:a="http://schemas.openxmlformats.org/drawingml/2006/main" noChangeAspect="1"/>
+            </wp:cNvGraphicFramePr>
+            <a:graphic xmlns:a="http://schemas.openxmlformats.org/drawingml/2006/main">
+              <a:graphicData uri="http://schemas.openxmlformats.org/drawingml/2006/picture">
+                <pic:pic xmlns:pic="http://schemas.openxmlformats.org/drawingml/2006/picture">
+                  <pic:nvPicPr>
+                    <pic:cNvPr id="2" name="Imagem 2" descr="Uma imagem com mesa&#10;&#10;Descrição gerada automaticamente"/>
+                    <pic:cNvPicPr>
+                      <a:picLocks noChangeAspect="1" noChangeArrowheads="1"/>
+                    </pic:cNvPicPr>
+                  </pic:nvPicPr>
+                  <pic:blipFill>
+                    <a:blip r:embed="rId12">
+                      <a:extLst>
+                        <a:ext uri="{28A0092B-C50C-407E-A947-70E740481C1C}">
+                          <a14:useLocalDpi xmlns:a14="http://schemas.microsoft.com/office/drawing/2010/main" val="0"/>
+                        </a:ext>
+                      </a:extLst>
+                    </a:blip>
+                    <a:srcRect/>
+                    <a:stretch>
+                      <a:fillRect/>
+                    </a:stretch>
+                  </pic:blipFill>
+                  <pic:spPr bwMode="auto">
+                    <a:xfrm>
+                      <a:off x="0" y="0"/>
+                      <a:ext cx="5732145" cy="916940"/>
+                    </a:xfrm>
+                    <a:prstGeom prst="rect">
+                      <a:avLst/>
+                    </a:prstGeom>
+                    <a:noFill/>
+                    <a:ln>
+                      <a:noFill/>
+                    </a:ln>
+                  </pic:spPr>
+                </pic:pic>
+              </a:graphicData>
+            </a:graphic>
+            <wp14:sizeRelH relativeFrom="margin">
+              <wp14:pctWidth>0</wp14:pctWidth>
+            </wp14:sizeRelH>
+            <wp14:sizeRelV relativeFrom="margin">
+              <wp14:pctHeight>0</wp14:pctHeight>
+            </wp14:sizeRelV>
+          </wp:anchor>
+        </w:drawing>
+      </w:r>
     </w:p>
     <w:p>
       <w:pPr>
@@ -510,12 +733,27 @@
           <w:lang w:val="pt-PT"/>
         </w:rPr>
       </w:pPr>
-      <w:r>
-        <w:rPr>
-          <w:lang w:val="pt-PT"/>
-        </w:rPr>
-        <w:t>--img----</w:t>
-      </w:r>
+    </w:p>
+    <w:p>
+      <w:pPr>
+        <w:pStyle w:val="Ttulo2"/>
+        <w:rPr>
+          <w:lang w:val="pt-PT"/>
+        </w:rPr>
+      </w:pPr>
+      <w:r>
+        <w:rPr>
+          <w:lang w:val="pt-PT"/>
+        </w:rPr>
+        <w:t>Descrição dos dados</w:t>
+      </w:r>
+    </w:p>
+    <w:p>
+      <w:pPr>
+        <w:rPr>
+          <w:lang w:val="pt-PT"/>
+        </w:rPr>
+      </w:pPr>
     </w:p>
     <w:p>
       <w:pPr>
@@ -524,40 +762,23 @@
           <w:lang w:val="pt-PT"/>
         </w:rPr>
       </w:pPr>
-    </w:p>
-    <w:p>
-      <w:pPr>
-        <w:pStyle w:val="Ttulo2"/>
-        <w:rPr>
-          <w:lang w:val="pt-PT"/>
-        </w:rPr>
-      </w:pPr>
-      <w:r>
-        <w:rPr>
-          <w:lang w:val="pt-PT"/>
-        </w:rPr>
-        <w:t>Descrição dos dados</w:t>
-      </w:r>
-    </w:p>
-    <w:p>
-      <w:pPr>
-        <w:rPr>
-          <w:lang w:val="pt-PT"/>
-        </w:rPr>
-      </w:pPr>
-    </w:p>
-    <w:p>
-      <w:pPr>
-        <w:ind w:firstLine="360"/>
-        <w:rPr>
-          <w:lang w:val="pt-PT"/>
-        </w:rPr>
-      </w:pPr>
-      <w:r>
-        <w:rPr>
-          <w:lang w:val="pt-PT"/>
-        </w:rPr>
-        <w:t>Podemos ver na FigX os vários dados relativos a este dataset, onde passarei a descrever nos seguintes tópicos:</w:t>
+      <w:r>
+        <w:rPr>
+          <w:lang w:val="pt-PT"/>
+        </w:rPr>
+        <w:t>Podemos ver na Fig</w:t>
+      </w:r>
+      <w:r>
+        <w:rPr>
+          <w:lang w:val="pt-PT"/>
+        </w:rPr>
+        <w:t xml:space="preserve">igura 1, </w:t>
+      </w:r>
+      <w:r>
+        <w:rPr>
+          <w:lang w:val="pt-PT"/>
+        </w:rPr>
+        <w:t>os vários dados relativos a este dataset, onde passarei a descrever nos seguintes tópicos:</w:t>
       </w:r>
     </w:p>
     <w:p>
@@ -583,6 +804,14 @@
           <w:bCs/>
           <w:lang w:val="pt-PT"/>
         </w:rPr>
+        <w:t xml:space="preserve"> (Fixed_acidity)</w:t>
+      </w:r>
+      <w:r>
+        <w:rPr>
+          <w:b/>
+          <w:bCs/>
+          <w:lang w:val="pt-PT"/>
+        </w:rPr>
         <w:t xml:space="preserve">: </w:t>
       </w:r>
       <w:r>
@@ -625,13 +854,41 @@
           <w:bCs/>
           <w:lang w:val="pt-PT"/>
         </w:rPr>
-        <w:t xml:space="preserve">Tipo de vinho: </w:t>
-      </w:r>
-      <w:r>
-        <w:rPr>
-          <w:lang w:val="pt-PT"/>
-        </w:rPr>
-        <w:t>representa o tipo de vinho, podendo ser ele tinto ou branco. É um atributo categórico.</w:t>
+        <w:t>Tipo de vinho</w:t>
+      </w:r>
+      <w:r>
+        <w:rPr>
+          <w:b/>
+          <w:bCs/>
+          <w:lang w:val="pt-PT"/>
+        </w:rPr>
+        <w:t xml:space="preserve"> (Red_wine)</w:t>
+      </w:r>
+      <w:r>
+        <w:rPr>
+          <w:b/>
+          <w:bCs/>
+          <w:lang w:val="pt-PT"/>
+        </w:rPr>
+        <w:t xml:space="preserve">: </w:t>
+      </w:r>
+      <w:r>
+        <w:rPr>
+          <w:lang w:val="pt-PT"/>
+        </w:rPr>
+        <w:t xml:space="preserve">representa o tipo de vinho, podendo ser ele tinto ou branco. </w:t>
+      </w:r>
+      <w:r>
+        <w:rPr>
+          <w:lang w:val="pt-PT"/>
+        </w:rPr>
+        <w:t xml:space="preserve">Se for vinho tinto, aparece na tabela com valor 1. </w:t>
+      </w:r>
+      <w:r>
+        <w:rPr>
+          <w:lang w:val="pt-PT"/>
+        </w:rPr>
+        <w:t>É um atributo categórico.</w:t>
       </w:r>
     </w:p>
     <w:p>
@@ -665,7 +922,39 @@
           <w:bCs/>
           <w:lang w:val="pt-PT"/>
         </w:rPr>
-        <w:t>idez volátil:</w:t>
+        <w:t>idez volátil</w:t>
+      </w:r>
+      <w:r>
+        <w:rPr>
+          <w:b/>
+          <w:bCs/>
+          <w:lang w:val="pt-PT"/>
+        </w:rPr>
+        <w:t xml:space="preserve"> (</w:t>
+      </w:r>
+      <w:r>
+        <w:rPr>
+          <w:b/>
+          <w:bCs/>
+          <w:lang w:val="pt-PT"/>
+        </w:rPr>
+        <w:t>Volatile_acidity</w:t>
+      </w:r>
+      <w:r>
+        <w:rPr>
+          <w:b/>
+          <w:bCs/>
+          <w:lang w:val="pt-PT"/>
+        </w:rPr>
+        <w:t>)</w:t>
+      </w:r>
+      <w:r>
+        <w:rPr>
+          <w:b/>
+          <w:bCs/>
+          <w:lang w:val="pt-PT"/>
+        </w:rPr>
+        <w:t>:</w:t>
       </w:r>
       <w:r>
         <w:rPr>
@@ -703,7 +992,40 @@
           <w:bCs/>
           <w:lang w:val="pt-PT"/>
         </w:rPr>
-        <w:t xml:space="preserve">Ácido cítrico: </w:t>
+        <w:lastRenderedPageBreak/>
+        <w:t>Ácido cítrico</w:t>
+      </w:r>
+      <w:r>
+        <w:rPr>
+          <w:b/>
+          <w:bCs/>
+          <w:lang w:val="pt-PT"/>
+        </w:rPr>
+        <w:t xml:space="preserve"> (</w:t>
+      </w:r>
+      <w:r>
+        <w:rPr>
+          <w:b/>
+          <w:bCs/>
+          <w:lang w:val="pt-PT"/>
+        </w:rPr>
+        <w:t>Citric_acid</w:t>
+      </w:r>
+      <w:r>
+        <w:rPr>
+          <w:b/>
+          <w:bCs/>
+          <w:lang w:val="pt-PT"/>
+        </w:rPr>
+        <w:t>)</w:t>
+      </w:r>
+      <w:r>
+        <w:rPr>
+          <w:b/>
+          <w:bCs/>
+          <w:lang w:val="pt-PT"/>
+        </w:rPr>
+        <w:t xml:space="preserve">: </w:t>
       </w:r>
       <w:r>
         <w:rPr>
@@ -727,7 +1049,39 @@
           <w:bCs/>
           <w:lang w:val="pt-PT"/>
         </w:rPr>
-        <w:t xml:space="preserve">Açúcar residual: </w:t>
+        <w:t>Açúcar residual</w:t>
+      </w:r>
+      <w:r>
+        <w:rPr>
+          <w:b/>
+          <w:bCs/>
+          <w:lang w:val="pt-PT"/>
+        </w:rPr>
+        <w:t xml:space="preserve"> (</w:t>
+      </w:r>
+      <w:r>
+        <w:rPr>
+          <w:b/>
+          <w:bCs/>
+          <w:lang w:val="pt-PT"/>
+        </w:rPr>
+        <w:t>Residual_sugar</w:t>
+      </w:r>
+      <w:r>
+        <w:rPr>
+          <w:b/>
+          <w:bCs/>
+          <w:lang w:val="pt-PT"/>
+        </w:rPr>
+        <w:t>)</w:t>
+      </w:r>
+      <w:r>
+        <w:rPr>
+          <w:b/>
+          <w:bCs/>
+          <w:lang w:val="pt-PT"/>
+        </w:rPr>
+        <w:t xml:space="preserve">: </w:t>
       </w:r>
       <w:r>
         <w:rPr>
@@ -763,7 +1117,23 @@
           <w:bCs/>
           <w:lang w:val="pt-PT"/>
         </w:rPr>
-        <w:t xml:space="preserve">Cloretos: </w:t>
+        <w:t>Cloretos</w:t>
+      </w:r>
+      <w:r>
+        <w:rPr>
+          <w:b/>
+          <w:bCs/>
+          <w:lang w:val="pt-PT"/>
+        </w:rPr>
+        <w:t xml:space="preserve"> (Chlorides)</w:t>
+      </w:r>
+      <w:r>
+        <w:rPr>
+          <w:b/>
+          <w:bCs/>
+          <w:lang w:val="pt-PT"/>
+        </w:rPr>
+        <w:t xml:space="preserve">: </w:t>
       </w:r>
       <w:r>
         <w:rPr>
@@ -787,8 +1157,23 @@
           <w:bCs/>
           <w:lang w:val="pt-PT"/>
         </w:rPr>
-        <w:lastRenderedPageBreak/>
-        <w:t xml:space="preserve">Dióxido de enxofre livre: </w:t>
+        <w:t>Dióxido de enxofre livre</w:t>
+      </w:r>
+      <w:r>
+        <w:rPr>
+          <w:b/>
+          <w:bCs/>
+          <w:lang w:val="pt-PT"/>
+        </w:rPr>
+        <w:t xml:space="preserve"> (Free_sulfur_dioxide)</w:t>
+      </w:r>
+      <w:r>
+        <w:rPr>
+          <w:b/>
+          <w:bCs/>
+          <w:lang w:val="pt-PT"/>
+        </w:rPr>
+        <w:t xml:space="preserve">: </w:t>
       </w:r>
       <w:r>
         <w:rPr>
@@ -866,7 +1251,23 @@
           <w:bCs/>
           <w:lang w:val="pt-PT"/>
         </w:rPr>
-        <w:t xml:space="preserve">Dióxido de enxofre total: </w:t>
+        <w:t>Dióxido de enxofre total</w:t>
+      </w:r>
+      <w:r>
+        <w:rPr>
+          <w:b/>
+          <w:bCs/>
+          <w:lang w:val="pt-PT"/>
+        </w:rPr>
+        <w:t xml:space="preserve"> (Total_sulfur_dioxide)</w:t>
+      </w:r>
+      <w:r>
+        <w:rPr>
+          <w:b/>
+          <w:bCs/>
+          <w:lang w:val="pt-PT"/>
+        </w:rPr>
+        <w:t xml:space="preserve">: </w:t>
       </w:r>
       <w:r>
         <w:rPr>
@@ -896,7 +1297,23 @@
           <w:bCs/>
           <w:lang w:val="pt-PT"/>
         </w:rPr>
-        <w:t xml:space="preserve">Densidade: </w:t>
+        <w:t>Densidade</w:t>
+      </w:r>
+      <w:r>
+        <w:rPr>
+          <w:b/>
+          <w:bCs/>
+          <w:lang w:val="pt-PT"/>
+        </w:rPr>
+        <w:t xml:space="preserve"> (Density)</w:t>
+      </w:r>
+      <w:r>
+        <w:rPr>
+          <w:b/>
+          <w:bCs/>
+          <w:lang w:val="pt-PT"/>
+        </w:rPr>
+        <w:t xml:space="preserve">: </w:t>
       </w:r>
       <w:r>
         <w:rPr>
@@ -950,7 +1367,23 @@
           <w:bCs/>
           <w:lang w:val="pt-PT"/>
         </w:rPr>
-        <w:t xml:space="preserve">Sulfatos: </w:t>
+        <w:t>Sulfatos</w:t>
+      </w:r>
+      <w:r>
+        <w:rPr>
+          <w:b/>
+          <w:bCs/>
+          <w:lang w:val="pt-PT"/>
+        </w:rPr>
+        <w:t xml:space="preserve"> (Sulphates)</w:t>
+      </w:r>
+      <w:r>
+        <w:rPr>
+          <w:b/>
+          <w:bCs/>
+          <w:lang w:val="pt-PT"/>
+        </w:rPr>
+        <w:t xml:space="preserve">: </w:t>
       </w:r>
       <w:r>
         <w:rPr>
@@ -974,7 +1407,23 @@
           <w:bCs/>
           <w:lang w:val="pt-PT"/>
         </w:rPr>
-        <w:t xml:space="preserve">Álcool: </w:t>
+        <w:t>Álcool</w:t>
+      </w:r>
+      <w:r>
+        <w:rPr>
+          <w:b/>
+          <w:bCs/>
+          <w:lang w:val="pt-PT"/>
+        </w:rPr>
+        <w:t xml:space="preserve"> (Alcohol)</w:t>
+      </w:r>
+      <w:r>
+        <w:rPr>
+          <w:b/>
+          <w:bCs/>
+          <w:lang w:val="pt-PT"/>
+        </w:rPr>
+        <w:t xml:space="preserve">: </w:t>
       </w:r>
       <w:r>
         <w:rPr>
@@ -998,7 +1447,39 @@
           <w:bCs/>
           <w:lang w:val="pt-PT"/>
         </w:rPr>
-        <w:t xml:space="preserve">Qualidade: </w:t>
+        <w:t>Qualidade</w:t>
+      </w:r>
+      <w:r>
+        <w:rPr>
+          <w:b/>
+          <w:bCs/>
+          <w:lang w:val="pt-PT"/>
+        </w:rPr>
+        <w:t xml:space="preserve"> (Quali</w:t>
+      </w:r>
+      <w:r>
+        <w:rPr>
+          <w:b/>
+          <w:bCs/>
+          <w:lang w:val="pt-PT"/>
+        </w:rPr>
+        <w:t>t</w:t>
+      </w:r>
+      <w:r>
+        <w:rPr>
+          <w:b/>
+          <w:bCs/>
+          <w:lang w:val="pt-PT"/>
+        </w:rPr>
+        <w:t>y)</w:t>
+      </w:r>
+      <w:r>
+        <w:rPr>
+          <w:b/>
+          <w:bCs/>
+          <w:lang w:val="pt-PT"/>
+        </w:rPr>
+        <w:t xml:space="preserve">: </w:t>
       </w:r>
       <w:r>
         <w:rPr>
@@ -3123,6 +3604,36 @@
       <w:szCs w:val="24"/>
     </w:rPr>
   </w:style>
+  <w:style w:type="paragraph" w:styleId="Legenda">
+    <w:name w:val="caption"/>
+    <w:basedOn w:val="Normal"/>
+    <w:next w:val="Normal"/>
+    <w:uiPriority w:val="35"/>
+    <w:unhideWhenUsed/>
+    <w:qFormat/>
+    <w:rsid w:val="005D052D"/>
+    <w:pPr>
+      <w:spacing w:after="200" w:line="240" w:lineRule="auto"/>
+    </w:pPr>
+    <w:rPr>
+      <w:i/>
+      <w:iCs/>
+      <w:color w:val="44546A" w:themeColor="text2"/>
+      <w:sz w:val="18"/>
+      <w:szCs w:val="18"/>
+    </w:rPr>
+  </w:style>
+  <w:style w:type="paragraph" w:styleId="ndicedeilustraes">
+    <w:name w:val="table of figures"/>
+    <w:basedOn w:val="Normal"/>
+    <w:next w:val="Normal"/>
+    <w:uiPriority w:val="99"/>
+    <w:unhideWhenUsed/>
+    <w:rsid w:val="00CB1EC7"/>
+    <w:pPr>
+      <w:spacing w:after="0"/>
+    </w:pPr>
+  </w:style>
 </w:styles>
 </file>
 
@@ -3422,6 +3933,74 @@
 </file>
 
 <file path=customXml/item1.xml><?xml version="1.0" encoding="utf-8"?>
+<p:properties xmlns:p="http://schemas.microsoft.com/office/2006/metadata/properties" xmlns:xsi="http://www.w3.org/2001/XMLSchema-instance" xmlns:pc="http://schemas.microsoft.com/office/infopath/2007/PartnerControls">
+  <documentManagement/>
+</p:properties>
+</file>
+
+<file path=customXml/item2.xml><?xml version="1.0" encoding="utf-8"?>
+<b:Sources xmlns:b="http://schemas.openxmlformats.org/officeDocument/2006/bibliography" xmlns="http://schemas.openxmlformats.org/officeDocument/2006/bibliography" SelectedStyle="/IEEE2006OfficeOnline.xsl" StyleName="IEEE" Version="2006">
+  <b:Source>
+    <b:Tag>Rib18</b:Tag>
+    <b:SourceType>DocumentFromInternetSite</b:SourceType>
+    <b:Guid>{23E2BE61-D03B-6E48-B6D8-371A5113FFD0}</b:Guid>
+    <b:Author>
+      <b:Author>
+        <b:NameList>
+          <b:Person>
+            <b:Last>Ribeiro</b:Last>
+            <b:First>Afonso</b:First>
+          </b:Person>
+          <b:Person>
+            <b:Last>Domingues</b:Last>
+            <b:First>Luísa</b:First>
+          </b:Person>
+        </b:NameList>
+      </b:Author>
+    </b:Author>
+    <b:Title>Acceptance of an agile methodology in the public sector</b:Title>
+    <b:Year>2018</b:Year>
+    <b:URL>https://pdf.sciencedirectassets.com/280203/1-s2.0-S1877050918X00155/1-s2.0-S1877050918317290/main.pdf?X-Amz-Security-Token=IQoJb3JpZ2luX2VjEMn%2F%2F%2F%2F%2F%2F%2F%2F%2F%2FwEaCXVzLWVhc3QtMSJIMEYCIQDYs2t2VXnzynRePpdztmTBWMqapNDrWZZLwuGgst5zmgIhAOSIcTYRungC</b:URL>
+    <b:YearAccessed>2021</b:YearAccessed>
+    <b:MonthAccessed>10</b:MonthAccessed>
+    <b:DayAccessed>13</b:DayAccessed>
+    <b:RefOrder>2</b:RefOrder>
+  </b:Source>
+  <b:Source>
+    <b:Tag>Nuo16</b:Tag>
+    <b:SourceType>DocumentFromInternetSite</b:SourceType>
+    <b:Guid>{5610E26D-1C32-5B43-B2B6-44A5CA90A76A}</b:Guid>
+    <b:Author>
+      <b:Author>
+        <b:NameList>
+          <b:Person>
+            <b:Last>Nuottila</b:Last>
+            <b:First>Jouko</b:First>
+          </b:Person>
+          <b:Person>
+            <b:Last>Aaltonen</b:Last>
+            <b:First>Kirsi</b:First>
+          </b:Person>
+          <b:Person>
+            <b:Last>Kujala</b:Last>
+            <b:First>Jaakko</b:First>
+          </b:Person>
+        </b:NameList>
+      </b:Author>
+    </b:Author>
+    <b:Title>Challenges of adopting agile methods in a public organization</b:Title>
+    <b:JournalName>Internacional Jornal of Information Systems and Project Management</b:JournalName>
+    <b:Year>2016</b:Year>
+    <b:URL>https://www.sciencesphere.org/ijispm/archive/ijispm-040304.pdf</b:URL>
+    <b:YearAccessed>2021</b:YearAccessed>
+    <b:MonthAccessed>10</b:MonthAccessed>
+    <b:DayAccessed>13</b:DayAccessed>
+    <b:RefOrder>1</b:RefOrder>
+  </b:Source>
+</b:Sources>
+</file>
+
+<file path=customXml/item3.xml><?xml version="1.0" encoding="utf-8"?>
 <ct:contentTypeSchema xmlns:ct="http://schemas.microsoft.com/office/2006/metadata/contentType" xmlns:ma="http://schemas.microsoft.com/office/2006/metadata/properties/metaAttributes" ct:_="" ma:_="" ma:contentTypeName="Document" ma:contentTypeID="0x010100E258F93414CC7E4EBDA7FB2219A5EE78" ma:contentTypeVersion="6" ma:contentTypeDescription="Create a new document." ma:contentTypeScope="" ma:versionID="35bc1b8fa9051dc3361cbdbbe3d3206a">
   <xsd:schema xmlns:xsd="http://www.w3.org/2001/XMLSchema" xmlns:xs="http://www.w3.org/2001/XMLSchema" xmlns:p="http://schemas.microsoft.com/office/2006/metadata/properties" xmlns:ns2="51585986-f6e8-44b8-9541-a5112863f77b" xmlns:ns3="6e84f43e-74cd-4fd6-b920-570566225d24" targetNamespace="http://schemas.microsoft.com/office/2006/metadata/properties" ma:root="true" ma:fieldsID="6f206bb9c4293cdff3fc8907dc12442d" ns2:_="" ns3:_="">
     <xsd:import namespace="51585986-f6e8-44b8-9541-a5112863f77b"/>
@@ -3600,74 +4179,6 @@
 </ct:contentTypeSchema>
 </file>
 
-<file path=customXml/item2.xml><?xml version="1.0" encoding="utf-8"?>
-<b:Sources xmlns:b="http://schemas.openxmlformats.org/officeDocument/2006/bibliography" xmlns="http://schemas.openxmlformats.org/officeDocument/2006/bibliography" SelectedStyle="/IEEE2006OfficeOnline.xsl" StyleName="IEEE" Version="2006">
-  <b:Source>
-    <b:Tag>Rib18</b:Tag>
-    <b:SourceType>DocumentFromInternetSite</b:SourceType>
-    <b:Guid>{23E2BE61-D03B-6E48-B6D8-371A5113FFD0}</b:Guid>
-    <b:Author>
-      <b:Author>
-        <b:NameList>
-          <b:Person>
-            <b:Last>Ribeiro</b:Last>
-            <b:First>Afonso</b:First>
-          </b:Person>
-          <b:Person>
-            <b:Last>Domingues</b:Last>
-            <b:First>Luísa</b:First>
-          </b:Person>
-        </b:NameList>
-      </b:Author>
-    </b:Author>
-    <b:Title>Acceptance of an agile methodology in the public sector</b:Title>
-    <b:Year>2018</b:Year>
-    <b:URL>https://pdf.sciencedirectassets.com/280203/1-s2.0-S1877050918X00155/1-s2.0-S1877050918317290/main.pdf?X-Amz-Security-Token=IQoJb3JpZ2luX2VjEMn%2F%2F%2F%2F%2F%2F%2F%2F%2F%2FwEaCXVzLWVhc3QtMSJIMEYCIQDYs2t2VXnzynRePpdztmTBWMqapNDrWZZLwuGgst5zmgIhAOSIcTYRungC</b:URL>
-    <b:YearAccessed>2021</b:YearAccessed>
-    <b:MonthAccessed>10</b:MonthAccessed>
-    <b:DayAccessed>13</b:DayAccessed>
-    <b:RefOrder>2</b:RefOrder>
-  </b:Source>
-  <b:Source>
-    <b:Tag>Nuo16</b:Tag>
-    <b:SourceType>DocumentFromInternetSite</b:SourceType>
-    <b:Guid>{5610E26D-1C32-5B43-B2B6-44A5CA90A76A}</b:Guid>
-    <b:Author>
-      <b:Author>
-        <b:NameList>
-          <b:Person>
-            <b:Last>Nuottila</b:Last>
-            <b:First>Jouko</b:First>
-          </b:Person>
-          <b:Person>
-            <b:Last>Aaltonen</b:Last>
-            <b:First>Kirsi</b:First>
-          </b:Person>
-          <b:Person>
-            <b:Last>Kujala</b:Last>
-            <b:First>Jaakko</b:First>
-          </b:Person>
-        </b:NameList>
-      </b:Author>
-    </b:Author>
-    <b:Title>Challenges of adopting agile methods in a public organization</b:Title>
-    <b:JournalName>Internacional Jornal of Information Systems and Project Management</b:JournalName>
-    <b:Year>2016</b:Year>
-    <b:URL>https://www.sciencesphere.org/ijispm/archive/ijispm-040304.pdf</b:URL>
-    <b:YearAccessed>2021</b:YearAccessed>
-    <b:MonthAccessed>10</b:MonthAccessed>
-    <b:DayAccessed>13</b:DayAccessed>
-    <b:RefOrder>1</b:RefOrder>
-  </b:Source>
-</b:Sources>
-</file>
-
-<file path=customXml/item3.xml><?xml version="1.0" encoding="utf-8"?>
-<p:properties xmlns:p="http://schemas.microsoft.com/office/2006/metadata/properties" xmlns:xsi="http://www.w3.org/2001/XMLSchema-instance" xmlns:pc="http://schemas.microsoft.com/office/infopath/2007/PartnerControls">
-  <documentManagement/>
-</p:properties>
-</file>
-
 <file path=customXml/item4.xml><?xml version="1.0" encoding="utf-8"?>
 <?mso-contentType ?>
 <FormTemplates xmlns="http://schemas.microsoft.com/sharepoint/v3/contenttype/forms">
@@ -3678,6 +4189,23 @@
 </file>
 
 <file path=customXml/itemProps1.xml><?xml version="1.0" encoding="utf-8"?>
+<ds:datastoreItem xmlns:ds="http://schemas.openxmlformats.org/officeDocument/2006/customXml" ds:itemID="{96C39BA8-0C1B-432F-902C-73DE24BD0B9F}">
+  <ds:schemaRefs>
+    <ds:schemaRef ds:uri="http://schemas.microsoft.com/office/2006/metadata/properties"/>
+    <ds:schemaRef ds:uri="http://schemas.microsoft.com/office/infopath/2007/PartnerControls"/>
+  </ds:schemaRefs>
+</ds:datastoreItem>
+</file>
+
+<file path=customXml/itemProps2.xml><?xml version="1.0" encoding="utf-8"?>
+<ds:datastoreItem xmlns:ds="http://schemas.openxmlformats.org/officeDocument/2006/customXml" ds:itemID="{8FD5FDF5-A4D5-3F48-B37B-599F416DE63E}">
+  <ds:schemaRefs>
+    <ds:schemaRef ds:uri="http://schemas.openxmlformats.org/officeDocument/2006/bibliography"/>
+  </ds:schemaRefs>
+</ds:datastoreItem>
+</file>
+
+<file path=customXml/itemProps3.xml><?xml version="1.0" encoding="utf-8"?>
 <ds:datastoreItem xmlns:ds="http://schemas.openxmlformats.org/officeDocument/2006/customXml" ds:itemID="{E84E31C1-6D26-46D9-92C4-9FCA56CF4DC2}">
   <ds:schemaRefs>
     <ds:schemaRef ds:uri="http://schemas.microsoft.com/office/2006/metadata/contentType"/>
@@ -3696,23 +4224,6 @@
 </ds:datastoreItem>
 </file>
 
-<file path=customXml/itemProps2.xml><?xml version="1.0" encoding="utf-8"?>
-<ds:datastoreItem xmlns:ds="http://schemas.openxmlformats.org/officeDocument/2006/customXml" ds:itemID="{8FD5FDF5-A4D5-3F48-B37B-599F416DE63E}">
-  <ds:schemaRefs>
-    <ds:schemaRef ds:uri="http://schemas.openxmlformats.org/officeDocument/2006/bibliography"/>
-  </ds:schemaRefs>
-</ds:datastoreItem>
-</file>
-
-<file path=customXml/itemProps3.xml><?xml version="1.0" encoding="utf-8"?>
-<ds:datastoreItem xmlns:ds="http://schemas.openxmlformats.org/officeDocument/2006/customXml" ds:itemID="{96C39BA8-0C1B-432F-902C-73DE24BD0B9F}">
-  <ds:schemaRefs>
-    <ds:schemaRef ds:uri="http://schemas.microsoft.com/office/2006/metadata/properties"/>
-    <ds:schemaRef ds:uri="http://schemas.microsoft.com/office/infopath/2007/PartnerControls"/>
-  </ds:schemaRefs>
-</ds:datastoreItem>
-</file>
-
 <file path=customXml/itemProps4.xml><?xml version="1.0" encoding="utf-8"?>
 <ds:datastoreItem xmlns:ds="http://schemas.openxmlformats.org/officeDocument/2006/customXml" ds:itemID="{1CBD9DB5-EFEF-4B98-A1AE-A831AF2CCA36}">
   <ds:schemaRefs>

</xml_diff>